<commit_message>
Development plan and other
</commit_message>
<xml_diff>
--- a/Project Plan.docx
+++ b/Project Plan.docx
@@ -2919,27 +2919,1043 @@
       <w:pPr>
         <w:ind w:left="720"/>
         <w:rPr>
-          <w:lang w:val="en-GB"/>
-        </w:rPr>
-      </w:pPr>
-      <w:r>
-        <w:rPr>
-          <w:lang w:val="en-GB"/>
-        </w:rPr>
-        <w:t>Selection and justification for initial programming tools, frameworks, languages ​​(10 points)</w:t>
-      </w:r>
-    </w:p>
-    <w:p>
-      <w:pPr>
-        <w:rPr>
-          <w:lang w:val="en-GB"/>
-        </w:rPr>
-      </w:pPr>
-      <w:r>
-        <w:rPr>
-          <w:lang w:val="en-GB"/>
-        </w:rPr>
-        <w:br w:type="page"/>
+          <w:b/>
+          <w:bCs/>
+          <w:lang w:val="en-GB"/>
+        </w:rPr>
+      </w:pPr>
+      <w:r>
+        <w:rPr>
+          <w:b/>
+          <w:bCs/>
+          <w:lang w:val="en-GB"/>
+        </w:rPr>
+        <w:t xml:space="preserve">1.5. </w:t>
+      </w:r>
+      <w:r>
+        <w:rPr>
+          <w:b/>
+          <w:bCs/>
+          <w:lang w:val="en-GB"/>
+        </w:rPr>
+        <w:t xml:space="preserve">Selection and justification for initial programming tools, frameworks, languages </w:t>
+      </w:r>
+    </w:p>
+    <w:p>
+      <w:pPr>
+        <w:rPr>
+          <w:lang w:val="en-GB"/>
+        </w:rPr>
+      </w:pPr>
+      <w:r>
+        <w:rPr>
+          <w:lang w:val="en-GB"/>
+        </w:rPr>
+        <w:t>Plane Coding:</w:t>
+      </w:r>
+    </w:p>
+    <w:p>
+      <w:pPr>
+        <w:pStyle w:val="ListParagraph"/>
+        <w:numPr>
+          <w:ilvl w:val="1"/>
+          <w:numId w:val="9"/>
+        </w:numPr>
+        <w:rPr>
+          <w:lang w:val="en-GB"/>
+        </w:rPr>
+      </w:pPr>
+      <w:proofErr w:type="spellStart"/>
+      <w:r>
+        <w:rPr>
+          <w:lang w:val="en-GB"/>
+        </w:rPr>
+        <w:t>Arduinp</w:t>
+      </w:r>
+      <w:proofErr w:type="spellEnd"/>
+      <w:r>
+        <w:rPr>
+          <w:lang w:val="en-GB"/>
+        </w:rPr>
+        <w:t xml:space="preserve"> IDE</w:t>
+      </w:r>
+    </w:p>
+    <w:p>
+      <w:pPr>
+        <w:pStyle w:val="ListParagraph"/>
+        <w:numPr>
+          <w:ilvl w:val="1"/>
+          <w:numId w:val="9"/>
+        </w:numPr>
+        <w:rPr>
+          <w:lang w:val="en-GB"/>
+        </w:rPr>
+      </w:pPr>
+      <w:r>
+        <w:rPr>
+          <w:lang w:val="en-GB"/>
+        </w:rPr>
+        <w:t>C++</w:t>
+      </w:r>
+    </w:p>
+    <w:p>
+      <w:pPr>
+        <w:pStyle w:val="ListParagraph"/>
+        <w:ind w:left="1440" w:firstLine="0"/>
+        <w:rPr>
+          <w:lang w:val="en-GB"/>
+        </w:rPr>
+      </w:pPr>
+      <w:r>
+        <w:rPr>
+          <w:lang w:val="en-GB"/>
+        </w:rPr>
+        <w:t>Libraries</w:t>
+      </w:r>
+    </w:p>
+    <w:p>
+      <w:pPr>
+        <w:pStyle w:val="ListParagraph"/>
+        <w:numPr>
+          <w:ilvl w:val="3"/>
+          <w:numId w:val="1"/>
+        </w:numPr>
+        <w:rPr>
+          <w:lang w:val="en-GB"/>
+        </w:rPr>
+      </w:pPr>
+      <w:r>
+        <w:rPr>
+          <w:lang w:val="en-GB"/>
+        </w:rPr>
+        <w:t xml:space="preserve">Esp32 by </w:t>
+      </w:r>
+      <w:proofErr w:type="spellStart"/>
+      <w:r>
+        <w:rPr>
+          <w:lang w:val="en-GB"/>
+        </w:rPr>
+        <w:t>Espressif</w:t>
+      </w:r>
+      <w:proofErr w:type="spellEnd"/>
+      <w:r>
+        <w:rPr>
+          <w:lang w:val="en-GB"/>
+        </w:rPr>
+        <w:t xml:space="preserve"> Systems</w:t>
+      </w:r>
+    </w:p>
+    <w:p>
+      <w:pPr>
+        <w:pStyle w:val="ListParagraph"/>
+        <w:numPr>
+          <w:ilvl w:val="3"/>
+          <w:numId w:val="1"/>
+        </w:numPr>
+        <w:rPr>
+          <w:lang w:val="en-GB"/>
+        </w:rPr>
+      </w:pPr>
+      <w:r>
+        <w:rPr>
+          <w:lang w:val="en-GB"/>
+        </w:rPr>
+        <w:t xml:space="preserve">Accelerometer ADXL335 by </w:t>
+      </w:r>
+      <w:proofErr w:type="spellStart"/>
+      <w:r>
+        <w:rPr>
+          <w:lang w:val="en-GB"/>
+        </w:rPr>
+        <w:t>Seeed</w:t>
+      </w:r>
+      <w:proofErr w:type="spellEnd"/>
+      <w:r>
+        <w:rPr>
+          <w:lang w:val="en-GB"/>
+        </w:rPr>
+        <w:t>-Studio</w:t>
+      </w:r>
+    </w:p>
+    <w:p>
+      <w:pPr>
+        <w:pStyle w:val="ListParagraph"/>
+        <w:numPr>
+          <w:ilvl w:val="3"/>
+          <w:numId w:val="1"/>
+        </w:numPr>
+        <w:rPr>
+          <w:lang w:val="en-GB"/>
+        </w:rPr>
+      </w:pPr>
+      <w:r>
+        <w:rPr>
+          <w:lang w:val="en-GB"/>
+        </w:rPr>
+        <w:t>Adafruit BME280 Library by Adafruit</w:t>
+      </w:r>
+    </w:p>
+    <w:p>
+      <w:pPr>
+        <w:pStyle w:val="ListParagraph"/>
+        <w:numPr>
+          <w:ilvl w:val="3"/>
+          <w:numId w:val="1"/>
+        </w:numPr>
+        <w:rPr>
+          <w:lang w:val="en-GB"/>
+        </w:rPr>
+      </w:pPr>
+      <w:r>
+        <w:rPr>
+          <w:lang w:val="en-GB"/>
+        </w:rPr>
+        <w:t xml:space="preserve">Adafruit </w:t>
+      </w:r>
+      <w:proofErr w:type="spellStart"/>
+      <w:r>
+        <w:rPr>
+          <w:lang w:val="en-GB"/>
+        </w:rPr>
+        <w:t>BusIO</w:t>
+      </w:r>
+      <w:proofErr w:type="spellEnd"/>
+      <w:r>
+        <w:rPr>
+          <w:lang w:val="en-GB"/>
+        </w:rPr>
+        <w:t xml:space="preserve"> by Adafruit</w:t>
+      </w:r>
+    </w:p>
+    <w:p>
+      <w:pPr>
+        <w:pStyle w:val="ListParagraph"/>
+        <w:numPr>
+          <w:ilvl w:val="3"/>
+          <w:numId w:val="1"/>
+        </w:numPr>
+        <w:rPr>
+          <w:lang w:val="en-GB"/>
+        </w:rPr>
+      </w:pPr>
+      <w:r>
+        <w:rPr>
+          <w:lang w:val="en-GB"/>
+        </w:rPr>
+        <w:t>Adafruit Unified Sensor by Adafruit</w:t>
+      </w:r>
+    </w:p>
+    <w:p>
+      <w:pPr>
+        <w:pStyle w:val="ListParagraph"/>
+        <w:numPr>
+          <w:ilvl w:val="3"/>
+          <w:numId w:val="1"/>
+        </w:numPr>
+        <w:rPr>
+          <w:lang w:val="en-GB"/>
+        </w:rPr>
+      </w:pPr>
+      <w:r>
+        <w:rPr>
+          <w:lang w:val="en-GB"/>
+        </w:rPr>
+        <w:t>BME280 by Tyler Glenn</w:t>
+      </w:r>
+    </w:p>
+    <w:p>
+      <w:pPr>
+        <w:pStyle w:val="ListParagraph"/>
+        <w:numPr>
+          <w:ilvl w:val="3"/>
+          <w:numId w:val="1"/>
+        </w:numPr>
+        <w:rPr>
+          <w:lang w:val="en-GB"/>
+        </w:rPr>
+      </w:pPr>
+      <w:r>
+        <w:rPr>
+          <w:lang w:val="en-GB"/>
+        </w:rPr>
+        <w:t xml:space="preserve">BME280_Arduino_I2C by Andrei </w:t>
+      </w:r>
+      <w:proofErr w:type="spellStart"/>
+      <w:r>
+        <w:rPr>
+          <w:lang w:val="en-GB"/>
+        </w:rPr>
+        <w:t>Paramoshkin</w:t>
+      </w:r>
+      <w:proofErr w:type="spellEnd"/>
+    </w:p>
+    <w:p>
+      <w:pPr>
+        <w:pStyle w:val="ListParagraph"/>
+        <w:numPr>
+          <w:ilvl w:val="3"/>
+          <w:numId w:val="1"/>
+        </w:numPr>
+        <w:rPr>
+          <w:lang w:val="en-GB"/>
+        </w:rPr>
+      </w:pPr>
+      <w:proofErr w:type="spellStart"/>
+      <w:r>
+        <w:rPr>
+          <w:lang w:val="en-GB"/>
+        </w:rPr>
+        <w:t>EasyEspNow</w:t>
+      </w:r>
+      <w:proofErr w:type="spellEnd"/>
+      <w:r>
+        <w:rPr>
+          <w:lang w:val="en-GB"/>
+        </w:rPr>
+        <w:t xml:space="preserve"> by Henri Berisha</w:t>
+      </w:r>
+    </w:p>
+    <w:p>
+      <w:pPr>
+        <w:pStyle w:val="ListParagraph"/>
+        <w:numPr>
+          <w:ilvl w:val="3"/>
+          <w:numId w:val="1"/>
+        </w:numPr>
+        <w:rPr>
+          <w:lang w:val="en-GB"/>
+        </w:rPr>
+      </w:pPr>
+      <w:proofErr w:type="spellStart"/>
+      <w:r>
+        <w:rPr>
+          <w:lang w:val="en-GB"/>
+        </w:rPr>
+        <w:t>EspSoftSerial</w:t>
+      </w:r>
+      <w:proofErr w:type="spellEnd"/>
+      <w:r>
+        <w:rPr>
+          <w:lang w:val="en-GB"/>
+        </w:rPr>
+        <w:t xml:space="preserve"> by Dirk </w:t>
+      </w:r>
+      <w:proofErr w:type="spellStart"/>
+      <w:r>
+        <w:rPr>
+          <w:lang w:val="en-GB"/>
+        </w:rPr>
+        <w:t>Kaar</w:t>
+      </w:r>
+      <w:proofErr w:type="spellEnd"/>
+      <w:r>
+        <w:rPr>
+          <w:lang w:val="en-GB"/>
+        </w:rPr>
+        <w:t xml:space="preserve"> and Peter </w:t>
+      </w:r>
+      <w:proofErr w:type="spellStart"/>
+      <w:r>
+        <w:rPr>
+          <w:lang w:val="en-GB"/>
+        </w:rPr>
+        <w:t>Lerup</w:t>
+      </w:r>
+      <w:proofErr w:type="spellEnd"/>
+    </w:p>
+    <w:p>
+      <w:pPr>
+        <w:pStyle w:val="ListParagraph"/>
+        <w:numPr>
+          <w:ilvl w:val="3"/>
+          <w:numId w:val="1"/>
+        </w:numPr>
+        <w:rPr>
+          <w:lang w:val="en-GB"/>
+        </w:rPr>
+      </w:pPr>
+      <w:proofErr w:type="spellStart"/>
+      <w:r>
+        <w:rPr>
+          <w:lang w:val="en-GB"/>
+        </w:rPr>
+        <w:t>TinyGPSPlus</w:t>
+      </w:r>
+      <w:proofErr w:type="spellEnd"/>
+      <w:r>
+        <w:rPr>
+          <w:lang w:val="en-GB"/>
+        </w:rPr>
+        <w:t xml:space="preserve"> by Mikal Hart</w:t>
+      </w:r>
+    </w:p>
+    <w:p>
+      <w:pPr>
+        <w:pStyle w:val="ListParagraph"/>
+        <w:numPr>
+          <w:ilvl w:val="3"/>
+          <w:numId w:val="1"/>
+        </w:numPr>
+        <w:rPr>
+          <w:lang w:val="en-GB"/>
+        </w:rPr>
+      </w:pPr>
+      <w:r>
+        <w:rPr>
+          <w:lang w:val="en-GB"/>
+        </w:rPr>
+        <w:t>TinyGPSPlus-ESP32 by Mikal Hart</w:t>
+      </w:r>
+    </w:p>
+    <w:p>
+      <w:pPr>
+        <w:rPr>
+          <w:lang w:val="en-GB"/>
+        </w:rPr>
+      </w:pPr>
+      <w:r>
+        <w:rPr>
+          <w:lang w:val="en-GB"/>
+        </w:rPr>
+        <w:t>Software Coding:</w:t>
+      </w:r>
+    </w:p>
+    <w:p>
+      <w:pPr>
+        <w:pStyle w:val="ListParagraph"/>
+        <w:numPr>
+          <w:ilvl w:val="0"/>
+          <w:numId w:val="10"/>
+        </w:numPr>
+        <w:jc w:val="left"/>
+        <w:rPr>
+          <w:lang w:val="en-GB"/>
+        </w:rPr>
+      </w:pPr>
+      <w:r>
+        <w:rPr>
+          <w:lang w:val="en-GB"/>
+        </w:rPr>
+        <w:t>Python</w:t>
+      </w:r>
+    </w:p>
+    <w:p>
+      <w:pPr>
+        <w:pStyle w:val="ListParagraph"/>
+        <w:numPr>
+          <w:ilvl w:val="0"/>
+          <w:numId w:val="10"/>
+        </w:numPr>
+        <w:jc w:val="left"/>
+        <w:rPr>
+          <w:lang w:val="en-GB"/>
+        </w:rPr>
+      </w:pPr>
+      <w:proofErr w:type="spellStart"/>
+      <w:r>
+        <w:rPr>
+          <w:lang w:val="en-GB"/>
+        </w:rPr>
+        <w:t>TKinter</w:t>
+      </w:r>
+      <w:proofErr w:type="spellEnd"/>
+      <w:r>
+        <w:rPr>
+          <w:lang w:val="en-GB"/>
+        </w:rPr>
+        <w:t xml:space="preserve"> software assembler</w:t>
+      </w:r>
+    </w:p>
+    <w:p>
+      <w:pPr>
+        <w:pStyle w:val="ListParagraph"/>
+        <w:ind w:left="1800" w:firstLine="0"/>
+        <w:jc w:val="left"/>
+        <w:rPr>
+          <w:lang w:val="en-GB"/>
+        </w:rPr>
+      </w:pPr>
+      <w:r>
+        <w:rPr>
+          <w:lang w:val="en-GB"/>
+        </w:rPr>
+        <w:t>Libraries</w:t>
+      </w:r>
+    </w:p>
+    <w:p>
+      <w:pPr>
+        <w:pStyle w:val="ListParagraph"/>
+        <w:numPr>
+          <w:ilvl w:val="2"/>
+          <w:numId w:val="9"/>
+        </w:numPr>
+        <w:jc w:val="left"/>
+        <w:rPr>
+          <w:lang w:val="en-GB"/>
+        </w:rPr>
+      </w:pPr>
+      <w:r>
+        <w:rPr>
+          <w:lang w:val="en-GB"/>
+        </w:rPr>
+        <w:t>Serial</w:t>
+      </w:r>
+    </w:p>
+    <w:p>
+      <w:pPr>
+        <w:pStyle w:val="ListParagraph"/>
+        <w:numPr>
+          <w:ilvl w:val="2"/>
+          <w:numId w:val="9"/>
+        </w:numPr>
+        <w:jc w:val="left"/>
+        <w:rPr>
+          <w:lang w:val="en-GB"/>
+        </w:rPr>
+      </w:pPr>
+      <w:r>
+        <w:rPr>
+          <w:lang w:val="en-GB"/>
+        </w:rPr>
+        <w:t>Threading</w:t>
+      </w:r>
+    </w:p>
+    <w:p>
+      <w:pPr>
+        <w:pStyle w:val="ListParagraph"/>
+        <w:numPr>
+          <w:ilvl w:val="2"/>
+          <w:numId w:val="9"/>
+        </w:numPr>
+        <w:jc w:val="left"/>
+        <w:rPr>
+          <w:lang w:val="en-GB"/>
+        </w:rPr>
+      </w:pPr>
+      <w:r>
+        <w:rPr>
+          <w:lang w:val="en-GB"/>
+        </w:rPr>
+        <w:t>Sys</w:t>
+      </w:r>
+    </w:p>
+    <w:p>
+      <w:pPr>
+        <w:pStyle w:val="ListParagraph"/>
+        <w:numPr>
+          <w:ilvl w:val="2"/>
+          <w:numId w:val="9"/>
+        </w:numPr>
+        <w:jc w:val="left"/>
+        <w:rPr>
+          <w:lang w:val="en-GB"/>
+        </w:rPr>
+      </w:pPr>
+      <w:r>
+        <w:rPr>
+          <w:lang w:val="en-GB"/>
+        </w:rPr>
+        <w:t>Folium</w:t>
+      </w:r>
+    </w:p>
+    <w:p>
+      <w:pPr>
+        <w:pStyle w:val="ListParagraph"/>
+        <w:numPr>
+          <w:ilvl w:val="2"/>
+          <w:numId w:val="9"/>
+        </w:numPr>
+        <w:jc w:val="left"/>
+        <w:rPr>
+          <w:lang w:val="en-GB"/>
+        </w:rPr>
+      </w:pPr>
+      <w:proofErr w:type="spellStart"/>
+      <w:r>
+        <w:rPr>
+          <w:lang w:val="en-GB"/>
+        </w:rPr>
+        <w:t>Os</w:t>
+      </w:r>
+      <w:proofErr w:type="spellEnd"/>
+    </w:p>
+    <w:p>
+      <w:pPr>
+        <w:pStyle w:val="ListParagraph"/>
+        <w:numPr>
+          <w:ilvl w:val="2"/>
+          <w:numId w:val="9"/>
+        </w:numPr>
+        <w:jc w:val="left"/>
+        <w:rPr>
+          <w:lang w:val="en-GB"/>
+        </w:rPr>
+      </w:pPr>
+      <w:proofErr w:type="spellStart"/>
+      <w:r>
+        <w:rPr>
+          <w:lang w:val="en-GB"/>
+        </w:rPr>
+        <w:t>Webview</w:t>
+      </w:r>
+      <w:proofErr w:type="spellEnd"/>
+    </w:p>
+    <w:p>
+      <w:pPr>
+        <w:pStyle w:val="ListParagraph"/>
+        <w:numPr>
+          <w:ilvl w:val="0"/>
+          <w:numId w:val="1"/>
+        </w:numPr>
+        <w:jc w:val="center"/>
+        <w:rPr>
+          <w:b/>
+          <w:bCs/>
+          <w:sz w:val="28"/>
+          <w:szCs w:val="28"/>
+          <w:lang w:val="en-GB"/>
+        </w:rPr>
+      </w:pPr>
+      <w:r>
+        <w:rPr>
+          <w:b/>
+          <w:bCs/>
+          <w:sz w:val="28"/>
+          <w:szCs w:val="28"/>
+          <w:lang w:val="en-GB"/>
+        </w:rPr>
+        <w:lastRenderedPageBreak/>
+        <w:t>Development Plan</w:t>
+      </w:r>
+    </w:p>
+    <w:p>
+      <w:pPr>
+        <w:jc w:val="left"/>
+        <w:rPr>
+          <w:lang w:val="en-GB"/>
+        </w:rPr>
+      </w:pPr>
+      <w:r>
+        <w:rPr>
+          <w:lang w:val="en-GB"/>
+        </w:rPr>
+        <w:t>September:</w:t>
+      </w:r>
+    </w:p>
+    <w:p>
+      <w:pPr>
+        <w:jc w:val="left"/>
+        <w:rPr>
+          <w:lang w:val="en-GB"/>
+        </w:rPr>
+      </w:pPr>
+      <w:r>
+        <w:rPr>
+          <w:lang w:val="en-GB"/>
+        </w:rPr>
+        <w:tab/>
+      </w:r>
+      <w:r>
+        <w:rPr>
+          <w:lang w:val="en-GB"/>
+        </w:rPr>
+        <w:t>Project Idea creation</w:t>
+      </w:r>
+    </w:p>
+    <w:p>
+      <w:pPr>
+        <w:jc w:val="left"/>
+        <w:rPr>
+          <w:lang w:val="en-GB"/>
+        </w:rPr>
+      </w:pPr>
+      <w:r>
+        <w:rPr>
+          <w:lang w:val="en-GB"/>
+        </w:rPr>
+        <w:t>October:</w:t>
+      </w:r>
+    </w:p>
+    <w:p>
+      <w:pPr>
+        <w:jc w:val="left"/>
+        <w:rPr>
+          <w:lang w:val="en-GB"/>
+        </w:rPr>
+      </w:pPr>
+      <w:r>
+        <w:rPr>
+          <w:lang w:val="en-GB"/>
+        </w:rPr>
+        <w:tab/>
+        <w:t>Theoretical research</w:t>
+      </w:r>
+    </w:p>
+    <w:p>
+      <w:pPr>
+        <w:jc w:val="left"/>
+        <w:rPr>
+          <w:lang w:val="en-GB"/>
+        </w:rPr>
+      </w:pPr>
+      <w:r>
+        <w:rPr>
+          <w:lang w:val="en-GB"/>
+        </w:rPr>
+        <w:tab/>
+        <w:t>Buy plane parts</w:t>
+      </w:r>
+    </w:p>
+    <w:p>
+      <w:pPr>
+        <w:jc w:val="left"/>
+        <w:rPr>
+          <w:lang w:val="en-GB"/>
+        </w:rPr>
+      </w:pPr>
+      <w:r>
+        <w:rPr>
+          <w:lang w:val="en-GB"/>
+        </w:rPr>
+        <w:tab/>
+        <w:t>Get access to the laboratory</w:t>
+      </w:r>
+    </w:p>
+    <w:p>
+      <w:pPr>
+        <w:jc w:val="left"/>
+        <w:rPr>
+          <w:lang w:val="en-GB"/>
+        </w:rPr>
+      </w:pPr>
+      <w:r>
+        <w:rPr>
+          <w:lang w:val="en-GB"/>
+        </w:rPr>
+        <w:tab/>
+        <w:t>Official project development start</w:t>
+      </w:r>
+    </w:p>
+    <w:p>
+      <w:pPr>
+        <w:jc w:val="left"/>
+        <w:rPr>
+          <w:lang w:val="en-GB"/>
+        </w:rPr>
+      </w:pPr>
+      <w:r>
+        <w:rPr>
+          <w:lang w:val="en-GB"/>
+        </w:rPr>
+        <w:tab/>
+        <w:t>GitHub repository creation</w:t>
+      </w:r>
+      <w:r>
+        <w:rPr>
+          <w:lang w:val="en-GB"/>
+        </w:rPr>
+        <w:tab/>
+      </w:r>
+    </w:p>
+    <w:p>
+      <w:pPr>
+        <w:jc w:val="left"/>
+        <w:rPr>
+          <w:lang w:val="en-GB"/>
+        </w:rPr>
+      </w:pPr>
+      <w:r>
+        <w:rPr>
+          <w:lang w:val="en-GB"/>
+        </w:rPr>
+        <w:t>November:</w:t>
+      </w:r>
+    </w:p>
+    <w:p>
+      <w:pPr>
+        <w:jc w:val="left"/>
+        <w:rPr>
+          <w:lang w:val="en-GB"/>
+        </w:rPr>
+      </w:pPr>
+      <w:r>
+        <w:rPr>
+          <w:lang w:val="en-GB"/>
+        </w:rPr>
+        <w:tab/>
+        <w:t>Sensors test</w:t>
+      </w:r>
+    </w:p>
+    <w:p>
+      <w:pPr>
+        <w:jc w:val="left"/>
+        <w:rPr>
+          <w:lang w:val="en-GB"/>
+        </w:rPr>
+      </w:pPr>
+      <w:r>
+        <w:rPr>
+          <w:lang w:val="en-GB"/>
+        </w:rPr>
+        <w:tab/>
+        <w:t>Software development start</w:t>
+      </w:r>
+    </w:p>
+    <w:p>
+      <w:pPr>
+        <w:jc w:val="left"/>
+        <w:rPr>
+          <w:lang w:val="en-GB"/>
+        </w:rPr>
+      </w:pPr>
+      <w:r>
+        <w:rPr>
+          <w:lang w:val="en-GB"/>
+        </w:rPr>
+        <w:tab/>
+      </w:r>
+      <w:r>
+        <w:rPr>
+          <w:lang w:val="en-GB"/>
+        </w:rPr>
+        <w:t>Coding sensors via Arduino IDE</w:t>
+      </w:r>
+    </w:p>
+    <w:p>
+      <w:pPr>
+        <w:jc w:val="left"/>
+        <w:rPr>
+          <w:lang w:val="en-GB"/>
+        </w:rPr>
+      </w:pPr>
+      <w:r>
+        <w:rPr>
+          <w:lang w:val="en-GB"/>
+        </w:rPr>
+        <w:t>December:</w:t>
+      </w:r>
+    </w:p>
+    <w:p>
+      <w:pPr>
+        <w:jc w:val="left"/>
+        <w:rPr>
+          <w:lang w:val="en-GB"/>
+        </w:rPr>
+      </w:pPr>
+      <w:r>
+        <w:rPr>
+          <w:lang w:val="en-GB"/>
+        </w:rPr>
+        <w:tab/>
+        <w:t>Connection between PC and esp32</w:t>
+      </w:r>
+    </w:p>
+    <w:p>
+      <w:pPr>
+        <w:jc w:val="left"/>
+        <w:rPr>
+          <w:lang w:val="en-GB"/>
+        </w:rPr>
+      </w:pPr>
+      <w:r>
+        <w:rPr>
+          <w:lang w:val="en-GB"/>
+        </w:rPr>
+        <w:tab/>
+        <w:t>Plane 3D model prototype</w:t>
+      </w:r>
+    </w:p>
+    <w:p>
+      <w:pPr>
+        <w:jc w:val="left"/>
+        <w:rPr>
+          <w:lang w:val="en-GB"/>
+        </w:rPr>
+      </w:pPr>
+      <w:r>
+        <w:rPr>
+          <w:lang w:val="en-GB"/>
+        </w:rPr>
+        <w:tab/>
+        <w:t>Motor, receiver and controlling surfaces test</w:t>
+      </w:r>
+    </w:p>
+    <w:p>
+      <w:pPr>
+        <w:jc w:val="left"/>
+        <w:rPr>
+          <w:lang w:val="en-GB"/>
+        </w:rPr>
+      </w:pPr>
+      <w:r>
+        <w:rPr>
+          <w:lang w:val="en-GB"/>
+        </w:rPr>
+        <w:t>January:</w:t>
+      </w:r>
+    </w:p>
+    <w:p>
+      <w:pPr>
+        <w:jc w:val="left"/>
+        <w:rPr>
+          <w:lang w:val="en-GB"/>
+        </w:rPr>
+      </w:pPr>
+      <w:r>
+        <w:rPr>
+          <w:lang w:val="en-GB"/>
+        </w:rPr>
+        <w:tab/>
+      </w:r>
+      <w:r>
+        <w:rPr>
+          <w:lang w:val="en-GB"/>
+        </w:rPr>
+        <w:t>Camera and map implementation in software</w:t>
+      </w:r>
+    </w:p>
+    <w:p>
+      <w:pPr>
+        <w:jc w:val="left"/>
+        <w:rPr>
+          <w:lang w:val="en-GB"/>
+        </w:rPr>
+      </w:pPr>
+      <w:r>
+        <w:rPr>
+          <w:lang w:val="en-GB"/>
+        </w:rPr>
+        <w:t>February:</w:t>
+      </w:r>
+    </w:p>
+    <w:p>
+      <w:pPr>
+        <w:jc w:val="left"/>
+        <w:rPr>
+          <w:lang w:val="en-GB"/>
+        </w:rPr>
+      </w:pPr>
+      <w:r>
+        <w:rPr>
+          <w:lang w:val="en-GB"/>
+        </w:rPr>
+        <w:tab/>
+      </w:r>
+      <w:r>
+        <w:rPr>
+          <w:lang w:val="en-GB"/>
+        </w:rPr>
+        <w:t xml:space="preserve">Print plane </w:t>
+      </w:r>
+      <w:r>
+        <w:rPr>
+          <w:lang w:val="en-GB"/>
+        </w:rPr>
+        <w:t xml:space="preserve">first </w:t>
+      </w:r>
+      <w:r>
+        <w:rPr>
+          <w:lang w:val="en-GB"/>
+        </w:rPr>
+        <w:t>model</w:t>
+      </w:r>
+      <w:r>
+        <w:rPr>
+          <w:lang w:val="en-GB"/>
+        </w:rPr>
+        <w:t xml:space="preserve"> </w:t>
+      </w:r>
+      <w:r>
+        <w:rPr>
+          <w:lang w:val="en-GB"/>
+        </w:rPr>
+        <w:t>prototype</w:t>
+      </w:r>
+    </w:p>
+    <w:p>
+      <w:pPr>
+        <w:jc w:val="left"/>
+        <w:rPr>
+          <w:lang w:val="en-GB"/>
+        </w:rPr>
+      </w:pPr>
+      <w:r>
+        <w:rPr>
+          <w:lang w:val="en-GB"/>
+        </w:rPr>
+        <w:t>March:</w:t>
+      </w:r>
+    </w:p>
+    <w:p>
+      <w:pPr>
+        <w:jc w:val="left"/>
+        <w:rPr>
+          <w:lang w:val="en-GB"/>
+        </w:rPr>
+      </w:pPr>
+      <w:r>
+        <w:rPr>
+          <w:lang w:val="en-GB"/>
+        </w:rPr>
+        <w:tab/>
+        <w:t>Plane assembling</w:t>
+      </w:r>
+    </w:p>
+    <w:p>
+      <w:pPr>
+        <w:jc w:val="left"/>
+        <w:rPr>
+          <w:lang w:val="en-GB"/>
+        </w:rPr>
+      </w:pPr>
+      <w:r>
+        <w:rPr>
+          <w:lang w:val="en-GB"/>
+        </w:rPr>
+        <w:t>April:</w:t>
+      </w:r>
+    </w:p>
+    <w:p>
+      <w:pPr>
+        <w:jc w:val="left"/>
+        <w:rPr>
+          <w:lang w:val="en-GB"/>
+        </w:rPr>
+      </w:pPr>
+      <w:r>
+        <w:rPr>
+          <w:lang w:val="en-GB"/>
+        </w:rPr>
+        <w:tab/>
+        <w:t xml:space="preserve">First </w:t>
+      </w:r>
+      <w:proofErr w:type="spellStart"/>
+      <w:r>
+        <w:rPr>
+          <w:lang w:val="en-GB"/>
+        </w:rPr>
+        <w:t>Takeoff</w:t>
+      </w:r>
+      <w:proofErr w:type="spellEnd"/>
+      <w:r>
+        <w:rPr>
+          <w:lang w:val="en-GB"/>
+        </w:rPr>
+        <w:t xml:space="preserve"> and Landing</w:t>
+      </w:r>
+    </w:p>
+    <w:p>
+      <w:pPr>
+        <w:jc w:val="left"/>
+        <w:rPr>
+          <w:lang w:val="en-GB"/>
+        </w:rPr>
+      </w:pPr>
+      <w:r>
+        <w:rPr>
+          <w:lang w:val="en-GB"/>
+        </w:rPr>
+        <w:t>May:</w:t>
       </w:r>
     </w:p>
     <w:p>
@@ -2947,11 +3963,74 @@
         <w:ind w:firstLine="0"/>
         <w:jc w:val="left"/>
         <w:rPr>
-          <w:sz w:val="24"/>
-          <w:szCs w:val="24"/>
-          <w:lang w:val="en-US"/>
-        </w:rPr>
-      </w:pPr>
+          <w:lang w:val="en-GB"/>
+        </w:rPr>
+      </w:pPr>
+      <w:r>
+        <w:rPr>
+          <w:lang w:val="en-GB"/>
+        </w:rPr>
+        <w:tab/>
+      </w:r>
+      <w:r>
+        <w:rPr>
+          <w:lang w:val="en-GB"/>
+        </w:rPr>
+        <w:tab/>
+        <w:t>Project presentation</w:t>
+      </w:r>
+    </w:p>
+    <w:p>
+      <w:pPr>
+        <w:ind w:firstLine="0"/>
+        <w:jc w:val="left"/>
+        <w:rPr>
+          <w:lang w:val="en-GB"/>
+        </w:rPr>
+      </w:pPr>
+      <w:r>
+        <w:rPr>
+          <w:lang w:val="en-GB"/>
+        </w:rPr>
+        <w:tab/>
+      </w:r>
+      <w:r>
+        <w:rPr>
+          <w:lang w:val="en-GB"/>
+        </w:rPr>
+        <w:tab/>
+        <w:t>Sum up results</w:t>
+      </w:r>
+    </w:p>
+    <w:p>
+      <w:pPr>
+        <w:ind w:firstLine="0"/>
+        <w:jc w:val="left"/>
+        <w:rPr>
+          <w:lang w:val="en-GB"/>
+        </w:rPr>
+      </w:pPr>
+    </w:p>
+    <w:p>
+      <w:pPr>
+        <w:ind w:firstLine="0"/>
+        <w:jc w:val="left"/>
+        <w:rPr>
+          <w:lang w:val="en-GB"/>
+        </w:rPr>
+      </w:pPr>
+      <w:r>
+        <w:rPr>
+          <w:lang w:val="en-GB"/>
+        </w:rPr>
+        <w:tab/>
+      </w:r>
+      <w:r>
+        <w:rPr>
+          <w:lang w:val="en-GB"/>
+        </w:rPr>
+        <w:tab/>
+      </w:r>
     </w:p>
     <w:p>
       <w:pPr>
@@ -3191,6 +4270,7 @@
         <w:rPr>
           <w:lang w:val="en-GB"/>
         </w:rPr>
+        <w:lastRenderedPageBreak/>
         <w:t xml:space="preserve"> </w:t>
       </w:r>
     </w:p>
@@ -3207,6 +4287,95 @@
 <file path=word/numbering.xml><?xml version="1.0" encoding="utf-8"?>
 <w:numbering xmlns:wpc="http://schemas.microsoft.com/office/word/2010/wordprocessingCanvas" xmlns:cx="http://schemas.microsoft.com/office/drawing/2014/chartex" xmlns:cx1="http://schemas.microsoft.com/office/drawing/2015/9/8/chartex" xmlns:cx2="http://schemas.microsoft.com/office/drawing/2015/10/21/chartex" xmlns:cx3="http://schemas.microsoft.com/office/drawing/2016/5/9/chartex" xmlns:cx4="http://schemas.microsoft.com/office/drawing/2016/5/10/chartex" xmlns:cx5="http://schemas.microsoft.com/office/drawing/2016/5/11/chartex" xmlns:cx6="http://schemas.microsoft.com/office/drawing/2016/5/12/chartex" xmlns:cx7="http://schemas.microsoft.com/office/drawing/2016/5/13/chartex" xmlns:cx8="http://schemas.microsoft.com/office/drawing/2016/5/14/chartex" xmlns:mc="http://schemas.openxmlformats.org/markup-compatibility/2006" xmlns:aink="http://schemas.microsoft.com/office/drawing/2016/ink" xmlns:am3d="http://schemas.microsoft.com/office/drawing/2017/model3d" xmlns:o="urn:schemas-microsoft-com:office:office" xmlns:oel="http://schemas.microsoft.com/office/2019/extlst" xmlns:r="http://schemas.openxmlformats.org/officeDocument/2006/relationships" xmlns:m="http://schemas.openxmlformats.org/officeDocument/2006/math" xmlns:v="urn:schemas-microsoft-com:vml" xmlns:wp14="http://schemas.microsoft.com/office/word/2010/wordprocessingDrawing" xmlns:wp="http://schemas.openxmlformats.org/drawingml/2006/wordprocessingDrawing" xmlns:w10="urn:schemas-microsoft-com:office:word" xmlns:w="http://schemas.openxmlformats.org/wordprocessingml/2006/main" xmlns:w14="http://schemas.microsoft.com/office/word/2010/wordml" xmlns:w15="http://schemas.microsoft.com/office/word/2012/wordml" xmlns:w16cex="http://schemas.microsoft.com/office/word/2018/wordml/cex" xmlns:w16cid="http://schemas.microsoft.com/office/word/2016/wordml/cid" xmlns:w16="http://schemas.microsoft.com/office/word/2018/wordml" xmlns:w16du="http://schemas.microsoft.com/office/word/2023/wordml/word16du" xmlns:w16sdtdh="http://schemas.microsoft.com/office/word/2020/wordml/sdtdatahash" xmlns:w16se="http://schemas.microsoft.com/office/word/2015/wordml/symex" xmlns:wpg="http://schemas.microsoft.com/office/word/2010/wordprocessingGroup" xmlns:wpi="http://schemas.microsoft.com/office/word/2010/wordprocessingInk" xmlns:wne="http://schemas.microsoft.com/office/word/2006/wordml" xmlns:wps="http://schemas.microsoft.com/office/word/2010/wordprocessingShape" mc:Ignorable="w14 w15 w16se w16cid w16 w16cex w16sdtdh w16du wp14">
   <w:abstractNum w:abstractNumId="0" w15:restartNumberingAfterBreak="0">
+    <w:nsid w:val="0CB80FE8"/>
+    <w:multiLevelType w:val="hybridMultilevel"/>
+    <w:tmpl w:val="6BA62A1C"/>
+    <w:lvl w:ilvl="0" w:tplc="D2B61F0C">
+      <w:start w:val="1"/>
+      <w:numFmt w:val="decimal"/>
+      <w:lvlText w:val="%1"/>
+      <w:lvlJc w:val="left"/>
+      <w:pPr>
+        <w:ind w:left="1800" w:hanging="360"/>
+      </w:pPr>
+      <w:rPr>
+        <w:rFonts w:hint="default"/>
+      </w:rPr>
+    </w:lvl>
+    <w:lvl w:ilvl="1" w:tplc="08090019" w:tentative="1">
+      <w:start w:val="1"/>
+      <w:numFmt w:val="lowerLetter"/>
+      <w:lvlText w:val="%2."/>
+      <w:lvlJc w:val="left"/>
+      <w:pPr>
+        <w:ind w:left="2520" w:hanging="360"/>
+      </w:pPr>
+    </w:lvl>
+    <w:lvl w:ilvl="2" w:tplc="0809001B" w:tentative="1">
+      <w:start w:val="1"/>
+      <w:numFmt w:val="lowerRoman"/>
+      <w:lvlText w:val="%3."/>
+      <w:lvlJc w:val="right"/>
+      <w:pPr>
+        <w:ind w:left="3240" w:hanging="180"/>
+      </w:pPr>
+    </w:lvl>
+    <w:lvl w:ilvl="3" w:tplc="0809000F" w:tentative="1">
+      <w:start w:val="1"/>
+      <w:numFmt w:val="decimal"/>
+      <w:lvlText w:val="%4."/>
+      <w:lvlJc w:val="left"/>
+      <w:pPr>
+        <w:ind w:left="3960" w:hanging="360"/>
+      </w:pPr>
+    </w:lvl>
+    <w:lvl w:ilvl="4" w:tplc="08090019" w:tentative="1">
+      <w:start w:val="1"/>
+      <w:numFmt w:val="lowerLetter"/>
+      <w:lvlText w:val="%5."/>
+      <w:lvlJc w:val="left"/>
+      <w:pPr>
+        <w:ind w:left="4680" w:hanging="360"/>
+      </w:pPr>
+    </w:lvl>
+    <w:lvl w:ilvl="5" w:tplc="0809001B" w:tentative="1">
+      <w:start w:val="1"/>
+      <w:numFmt w:val="lowerRoman"/>
+      <w:lvlText w:val="%6."/>
+      <w:lvlJc w:val="right"/>
+      <w:pPr>
+        <w:ind w:left="5400" w:hanging="180"/>
+      </w:pPr>
+    </w:lvl>
+    <w:lvl w:ilvl="6" w:tplc="0809000F" w:tentative="1">
+      <w:start w:val="1"/>
+      <w:numFmt w:val="decimal"/>
+      <w:lvlText w:val="%7."/>
+      <w:lvlJc w:val="left"/>
+      <w:pPr>
+        <w:ind w:left="6120" w:hanging="360"/>
+      </w:pPr>
+    </w:lvl>
+    <w:lvl w:ilvl="7" w:tplc="08090019" w:tentative="1">
+      <w:start w:val="1"/>
+      <w:numFmt w:val="lowerLetter"/>
+      <w:lvlText w:val="%8."/>
+      <w:lvlJc w:val="left"/>
+      <w:pPr>
+        <w:ind w:left="6840" w:hanging="360"/>
+      </w:pPr>
+    </w:lvl>
+    <w:lvl w:ilvl="8" w:tplc="0809001B" w:tentative="1">
+      <w:start w:val="1"/>
+      <w:numFmt w:val="lowerRoman"/>
+      <w:lvlText w:val="%9."/>
+      <w:lvlJc w:val="right"/>
+      <w:pPr>
+        <w:ind w:left="7560" w:hanging="180"/>
+      </w:pPr>
+    </w:lvl>
+  </w:abstractNum>
+  <w:abstractNum w:abstractNumId="1" w15:restartNumberingAfterBreak="0">
     <w:nsid w:val="24AD43F5"/>
     <w:multiLevelType w:val="hybridMultilevel"/>
     <w:tmpl w:val="97F29EA6"/>
@@ -3292,7 +4461,7 @@
       </w:pPr>
     </w:lvl>
   </w:abstractNum>
-  <w:abstractNum w:abstractNumId="1" w15:restartNumberingAfterBreak="0">
+  <w:abstractNum w:abstractNumId="2" w15:restartNumberingAfterBreak="0">
     <w:nsid w:val="3AB15909"/>
     <w:multiLevelType w:val="hybridMultilevel"/>
     <w:tmpl w:val="F2C03DFE"/>
@@ -3378,7 +4547,7 @@
       </w:pPr>
     </w:lvl>
   </w:abstractNum>
-  <w:abstractNum w:abstractNumId="2" w15:restartNumberingAfterBreak="0">
+  <w:abstractNum w:abstractNumId="3" w15:restartNumberingAfterBreak="0">
     <w:nsid w:val="3B2E1801"/>
     <w:multiLevelType w:val="multilevel"/>
     <w:tmpl w:val="4E2A26B2"/>
@@ -3492,10 +4661,10 @@
       </w:rPr>
     </w:lvl>
   </w:abstractNum>
-  <w:abstractNum w:abstractNumId="3" w15:restartNumberingAfterBreak="0">
+  <w:abstractNum w:abstractNumId="4" w15:restartNumberingAfterBreak="0">
     <w:nsid w:val="3E8E2152"/>
     <w:multiLevelType w:val="multilevel"/>
-    <w:tmpl w:val="A3F0D5CA"/>
+    <w:tmpl w:val="EA8C8C52"/>
     <w:lvl w:ilvl="0">
       <w:start w:val="1"/>
       <w:numFmt w:val="decimal"/>
@@ -3520,6 +4689,432 @@
         <w:ind w:left="1440" w:hanging="360"/>
       </w:pPr>
     </w:lvl>
+    <w:lvl w:ilvl="2">
+      <w:start w:val="1"/>
+      <w:numFmt w:val="decimal"/>
+      <w:lvlText w:val="%3"/>
+      <w:lvlJc w:val="left"/>
+      <w:pPr>
+        <w:ind w:left="2160" w:hanging="360"/>
+      </w:pPr>
+      <w:rPr>
+        <w:rFonts w:hint="default"/>
+      </w:rPr>
+    </w:lvl>
+    <w:lvl w:ilvl="3" w:tentative="1">
+      <w:start w:val="1"/>
+      <w:numFmt w:val="decimal"/>
+      <w:lvlText w:val="%4."/>
+      <w:lvlJc w:val="left"/>
+      <w:pPr>
+        <w:tabs>
+          <w:tab w:val="num" w:pos="2880"/>
+        </w:tabs>
+        <w:ind w:left="2880" w:hanging="360"/>
+      </w:pPr>
+    </w:lvl>
+    <w:lvl w:ilvl="4" w:tentative="1">
+      <w:start w:val="1"/>
+      <w:numFmt w:val="decimal"/>
+      <w:lvlText w:val="%5."/>
+      <w:lvlJc w:val="left"/>
+      <w:pPr>
+        <w:tabs>
+          <w:tab w:val="num" w:pos="3600"/>
+        </w:tabs>
+        <w:ind w:left="3600" w:hanging="360"/>
+      </w:pPr>
+    </w:lvl>
+    <w:lvl w:ilvl="5" w:tentative="1">
+      <w:start w:val="1"/>
+      <w:numFmt w:val="decimal"/>
+      <w:lvlText w:val="%6."/>
+      <w:lvlJc w:val="left"/>
+      <w:pPr>
+        <w:tabs>
+          <w:tab w:val="num" w:pos="4320"/>
+        </w:tabs>
+        <w:ind w:left="4320" w:hanging="360"/>
+      </w:pPr>
+    </w:lvl>
+    <w:lvl w:ilvl="6" w:tentative="1">
+      <w:start w:val="1"/>
+      <w:numFmt w:val="decimal"/>
+      <w:lvlText w:val="%7."/>
+      <w:lvlJc w:val="left"/>
+      <w:pPr>
+        <w:tabs>
+          <w:tab w:val="num" w:pos="5040"/>
+        </w:tabs>
+        <w:ind w:left="5040" w:hanging="360"/>
+      </w:pPr>
+    </w:lvl>
+    <w:lvl w:ilvl="7" w:tentative="1">
+      <w:start w:val="1"/>
+      <w:numFmt w:val="decimal"/>
+      <w:lvlText w:val="%8."/>
+      <w:lvlJc w:val="left"/>
+      <w:pPr>
+        <w:tabs>
+          <w:tab w:val="num" w:pos="5760"/>
+        </w:tabs>
+        <w:ind w:left="5760" w:hanging="360"/>
+      </w:pPr>
+    </w:lvl>
+    <w:lvl w:ilvl="8" w:tentative="1">
+      <w:start w:val="1"/>
+      <w:numFmt w:val="decimal"/>
+      <w:lvlText w:val="%9."/>
+      <w:lvlJc w:val="left"/>
+      <w:pPr>
+        <w:tabs>
+          <w:tab w:val="num" w:pos="6480"/>
+        </w:tabs>
+        <w:ind w:left="6480" w:hanging="360"/>
+      </w:pPr>
+    </w:lvl>
+  </w:abstractNum>
+  <w:abstractNum w:abstractNumId="5" w15:restartNumberingAfterBreak="0">
+    <w:nsid w:val="539D7367"/>
+    <w:multiLevelType w:val="multilevel"/>
+    <w:tmpl w:val="4E2A26B2"/>
+    <w:lvl w:ilvl="0">
+      <w:start w:val="1"/>
+      <w:numFmt w:val="decimal"/>
+      <w:lvlText w:val="%1."/>
+      <w:lvlJc w:val="left"/>
+      <w:pPr>
+        <w:ind w:left="720" w:hanging="360"/>
+      </w:pPr>
+      <w:rPr>
+        <w:u w:val="none"/>
+        <w:lang w:val="en-US"/>
+      </w:rPr>
+    </w:lvl>
+    <w:lvl w:ilvl="1">
+      <w:start w:val="1"/>
+      <w:numFmt w:val="lowerLetter"/>
+      <w:lvlText w:val="%2."/>
+      <w:lvlJc w:val="left"/>
+      <w:pPr>
+        <w:ind w:left="1440" w:hanging="360"/>
+      </w:pPr>
+      <w:rPr>
+        <w:u w:val="none"/>
+      </w:rPr>
+    </w:lvl>
+    <w:lvl w:ilvl="2">
+      <w:start w:val="1"/>
+      <w:numFmt w:val="lowerRoman"/>
+      <w:lvlText w:val="%3."/>
+      <w:lvlJc w:val="right"/>
+      <w:pPr>
+        <w:ind w:left="2160" w:hanging="360"/>
+      </w:pPr>
+      <w:rPr>
+        <w:u w:val="none"/>
+      </w:rPr>
+    </w:lvl>
+    <w:lvl w:ilvl="3">
+      <w:start w:val="1"/>
+      <w:numFmt w:val="decimal"/>
+      <w:lvlText w:val="%4."/>
+      <w:lvlJc w:val="left"/>
+      <w:pPr>
+        <w:ind w:left="2880" w:hanging="360"/>
+      </w:pPr>
+      <w:rPr>
+        <w:u w:val="none"/>
+      </w:rPr>
+    </w:lvl>
+    <w:lvl w:ilvl="4">
+      <w:start w:val="1"/>
+      <w:numFmt w:val="lowerLetter"/>
+      <w:lvlText w:val="%5."/>
+      <w:lvlJc w:val="left"/>
+      <w:pPr>
+        <w:ind w:left="3600" w:hanging="360"/>
+      </w:pPr>
+      <w:rPr>
+        <w:u w:val="none"/>
+      </w:rPr>
+    </w:lvl>
+    <w:lvl w:ilvl="5">
+      <w:start w:val="1"/>
+      <w:numFmt w:val="lowerRoman"/>
+      <w:lvlText w:val="%6."/>
+      <w:lvlJc w:val="right"/>
+      <w:pPr>
+        <w:ind w:left="4320" w:hanging="360"/>
+      </w:pPr>
+      <w:rPr>
+        <w:u w:val="none"/>
+      </w:rPr>
+    </w:lvl>
+    <w:lvl w:ilvl="6">
+      <w:start w:val="1"/>
+      <w:numFmt w:val="decimal"/>
+      <w:lvlText w:val="%7."/>
+      <w:lvlJc w:val="left"/>
+      <w:pPr>
+        <w:ind w:left="5040" w:hanging="360"/>
+      </w:pPr>
+      <w:rPr>
+        <w:u w:val="none"/>
+      </w:rPr>
+    </w:lvl>
+    <w:lvl w:ilvl="7">
+      <w:start w:val="1"/>
+      <w:numFmt w:val="lowerLetter"/>
+      <w:lvlText w:val="%8."/>
+      <w:lvlJc w:val="left"/>
+      <w:pPr>
+        <w:ind w:left="5760" w:hanging="360"/>
+      </w:pPr>
+      <w:rPr>
+        <w:u w:val="none"/>
+      </w:rPr>
+    </w:lvl>
+    <w:lvl w:ilvl="8">
+      <w:start w:val="1"/>
+      <w:numFmt w:val="lowerRoman"/>
+      <w:lvlText w:val="%9."/>
+      <w:lvlJc w:val="right"/>
+      <w:pPr>
+        <w:ind w:left="6480" w:hanging="360"/>
+      </w:pPr>
+      <w:rPr>
+        <w:u w:val="none"/>
+      </w:rPr>
+    </w:lvl>
+  </w:abstractNum>
+  <w:abstractNum w:abstractNumId="6" w15:restartNumberingAfterBreak="0">
+    <w:nsid w:val="5E890739"/>
+    <w:multiLevelType w:val="hybridMultilevel"/>
+    <w:tmpl w:val="7CF41D30"/>
+    <w:lvl w:ilvl="0" w:tplc="0809000F">
+      <w:start w:val="1"/>
+      <w:numFmt w:val="decimal"/>
+      <w:lvlText w:val="%1."/>
+      <w:lvlJc w:val="left"/>
+      <w:pPr>
+        <w:ind w:left="2160" w:hanging="360"/>
+      </w:pPr>
+    </w:lvl>
+    <w:lvl w:ilvl="1" w:tplc="08090019" w:tentative="1">
+      <w:start w:val="1"/>
+      <w:numFmt w:val="lowerLetter"/>
+      <w:lvlText w:val="%2."/>
+      <w:lvlJc w:val="left"/>
+      <w:pPr>
+        <w:ind w:left="2880" w:hanging="360"/>
+      </w:pPr>
+    </w:lvl>
+    <w:lvl w:ilvl="2" w:tplc="0809001B" w:tentative="1">
+      <w:start w:val="1"/>
+      <w:numFmt w:val="lowerRoman"/>
+      <w:lvlText w:val="%3."/>
+      <w:lvlJc w:val="right"/>
+      <w:pPr>
+        <w:ind w:left="3600" w:hanging="180"/>
+      </w:pPr>
+    </w:lvl>
+    <w:lvl w:ilvl="3" w:tplc="0809000F" w:tentative="1">
+      <w:start w:val="1"/>
+      <w:numFmt w:val="decimal"/>
+      <w:lvlText w:val="%4."/>
+      <w:lvlJc w:val="left"/>
+      <w:pPr>
+        <w:ind w:left="4320" w:hanging="360"/>
+      </w:pPr>
+    </w:lvl>
+    <w:lvl w:ilvl="4" w:tplc="08090019" w:tentative="1">
+      <w:start w:val="1"/>
+      <w:numFmt w:val="lowerLetter"/>
+      <w:lvlText w:val="%5."/>
+      <w:lvlJc w:val="left"/>
+      <w:pPr>
+        <w:ind w:left="5040" w:hanging="360"/>
+      </w:pPr>
+    </w:lvl>
+    <w:lvl w:ilvl="5" w:tplc="0809001B" w:tentative="1">
+      <w:start w:val="1"/>
+      <w:numFmt w:val="lowerRoman"/>
+      <w:lvlText w:val="%6."/>
+      <w:lvlJc w:val="right"/>
+      <w:pPr>
+        <w:ind w:left="5760" w:hanging="180"/>
+      </w:pPr>
+    </w:lvl>
+    <w:lvl w:ilvl="6" w:tplc="0809000F" w:tentative="1">
+      <w:start w:val="1"/>
+      <w:numFmt w:val="decimal"/>
+      <w:lvlText w:val="%7."/>
+      <w:lvlJc w:val="left"/>
+      <w:pPr>
+        <w:ind w:left="6480" w:hanging="360"/>
+      </w:pPr>
+    </w:lvl>
+    <w:lvl w:ilvl="7" w:tplc="08090019" w:tentative="1">
+      <w:start w:val="1"/>
+      <w:numFmt w:val="lowerLetter"/>
+      <w:lvlText w:val="%8."/>
+      <w:lvlJc w:val="left"/>
+      <w:pPr>
+        <w:ind w:left="7200" w:hanging="360"/>
+      </w:pPr>
+    </w:lvl>
+    <w:lvl w:ilvl="8" w:tplc="0809001B" w:tentative="1">
+      <w:start w:val="1"/>
+      <w:numFmt w:val="lowerRoman"/>
+      <w:lvlText w:val="%9."/>
+      <w:lvlJc w:val="right"/>
+      <w:pPr>
+        <w:ind w:left="7920" w:hanging="180"/>
+      </w:pPr>
+    </w:lvl>
+  </w:abstractNum>
+  <w:abstractNum w:abstractNumId="7" w15:restartNumberingAfterBreak="0">
+    <w:nsid w:val="69C445A8"/>
+    <w:multiLevelType w:val="multilevel"/>
+    <w:tmpl w:val="214A8B6C"/>
+    <w:lvl w:ilvl="0">
+      <w:start w:val="1"/>
+      <w:numFmt w:val="decimal"/>
+      <w:lvlText w:val="%1."/>
+      <w:lvlJc w:val="left"/>
+      <w:pPr>
+        <w:ind w:left="720" w:hanging="360"/>
+      </w:pPr>
+      <w:rPr>
+        <w:u w:val="none"/>
+      </w:rPr>
+    </w:lvl>
+    <w:lvl w:ilvl="1">
+      <w:start w:val="1"/>
+      <w:numFmt w:val="lowerLetter"/>
+      <w:lvlText w:val="%2."/>
+      <w:lvlJc w:val="left"/>
+      <w:pPr>
+        <w:ind w:left="1440" w:hanging="360"/>
+      </w:pPr>
+      <w:rPr>
+        <w:u w:val="none"/>
+      </w:rPr>
+    </w:lvl>
+    <w:lvl w:ilvl="2">
+      <w:start w:val="1"/>
+      <w:numFmt w:val="lowerRoman"/>
+      <w:lvlText w:val="%3."/>
+      <w:lvlJc w:val="right"/>
+      <w:pPr>
+        <w:ind w:left="2160" w:hanging="360"/>
+      </w:pPr>
+      <w:rPr>
+        <w:u w:val="none"/>
+      </w:rPr>
+    </w:lvl>
+    <w:lvl w:ilvl="3">
+      <w:start w:val="1"/>
+      <w:numFmt w:val="decimal"/>
+      <w:lvlText w:val="%4."/>
+      <w:lvlJc w:val="left"/>
+      <w:pPr>
+        <w:ind w:left="2880" w:hanging="360"/>
+      </w:pPr>
+      <w:rPr>
+        <w:u w:val="none"/>
+      </w:rPr>
+    </w:lvl>
+    <w:lvl w:ilvl="4">
+      <w:start w:val="1"/>
+      <w:numFmt w:val="lowerLetter"/>
+      <w:lvlText w:val="%5."/>
+      <w:lvlJc w:val="left"/>
+      <w:pPr>
+        <w:ind w:left="3600" w:hanging="360"/>
+      </w:pPr>
+      <w:rPr>
+        <w:u w:val="none"/>
+      </w:rPr>
+    </w:lvl>
+    <w:lvl w:ilvl="5">
+      <w:start w:val="1"/>
+      <w:numFmt w:val="lowerRoman"/>
+      <w:lvlText w:val="%6."/>
+      <w:lvlJc w:val="right"/>
+      <w:pPr>
+        <w:ind w:left="4320" w:hanging="360"/>
+      </w:pPr>
+      <w:rPr>
+        <w:u w:val="none"/>
+      </w:rPr>
+    </w:lvl>
+    <w:lvl w:ilvl="6">
+      <w:start w:val="1"/>
+      <w:numFmt w:val="decimal"/>
+      <w:lvlText w:val="%7."/>
+      <w:lvlJc w:val="left"/>
+      <w:pPr>
+        <w:ind w:left="5040" w:hanging="360"/>
+      </w:pPr>
+      <w:rPr>
+        <w:u w:val="none"/>
+      </w:rPr>
+    </w:lvl>
+    <w:lvl w:ilvl="7">
+      <w:start w:val="1"/>
+      <w:numFmt w:val="lowerLetter"/>
+      <w:lvlText w:val="%8."/>
+      <w:lvlJc w:val="left"/>
+      <w:pPr>
+        <w:ind w:left="5760" w:hanging="360"/>
+      </w:pPr>
+      <w:rPr>
+        <w:u w:val="none"/>
+      </w:rPr>
+    </w:lvl>
+    <w:lvl w:ilvl="8">
+      <w:start w:val="1"/>
+      <w:numFmt w:val="lowerRoman"/>
+      <w:lvlText w:val="%9."/>
+      <w:lvlJc w:val="right"/>
+      <w:pPr>
+        <w:ind w:left="6480" w:hanging="360"/>
+      </w:pPr>
+      <w:rPr>
+        <w:u w:val="none"/>
+      </w:rPr>
+    </w:lvl>
+  </w:abstractNum>
+  <w:abstractNum w:abstractNumId="8" w15:restartNumberingAfterBreak="0">
+    <w:nsid w:val="6AAA48BE"/>
+    <w:multiLevelType w:val="multilevel"/>
+    <w:tmpl w:val="A3F0D5CA"/>
+    <w:lvl w:ilvl="0">
+      <w:start w:val="1"/>
+      <w:numFmt w:val="decimal"/>
+      <w:lvlText w:val="%1."/>
+      <w:lvlJc w:val="left"/>
+      <w:pPr>
+        <w:tabs>
+          <w:tab w:val="num" w:pos="720"/>
+        </w:tabs>
+        <w:ind w:left="720" w:hanging="360"/>
+      </w:pPr>
+    </w:lvl>
+    <w:lvl w:ilvl="1" w:tentative="1">
+      <w:start w:val="1"/>
+      <w:numFmt w:val="decimal"/>
+      <w:lvlText w:val="%2."/>
+      <w:lvlJc w:val="left"/>
+      <w:pPr>
+        <w:tabs>
+          <w:tab w:val="num" w:pos="1440"/>
+        </w:tabs>
+        <w:ind w:left="1440" w:hanging="360"/>
+      </w:pPr>
+    </w:lvl>
     <w:lvl w:ilvl="2" w:tentative="1">
       <w:start w:val="1"/>
       <w:numFmt w:val="decimal"/>
@@ -3605,433 +5200,7 @@
       </w:pPr>
     </w:lvl>
   </w:abstractNum>
-  <w:abstractNum w:abstractNumId="4" w15:restartNumberingAfterBreak="0">
-    <w:nsid w:val="539D7367"/>
-    <w:multiLevelType w:val="multilevel"/>
-    <w:tmpl w:val="4E2A26B2"/>
-    <w:lvl w:ilvl="0">
-      <w:start w:val="1"/>
-      <w:numFmt w:val="decimal"/>
-      <w:lvlText w:val="%1."/>
-      <w:lvlJc w:val="left"/>
-      <w:pPr>
-        <w:ind w:left="720" w:hanging="360"/>
-      </w:pPr>
-      <w:rPr>
-        <w:u w:val="none"/>
-        <w:lang w:val="en-US"/>
-      </w:rPr>
-    </w:lvl>
-    <w:lvl w:ilvl="1">
-      <w:start w:val="1"/>
-      <w:numFmt w:val="lowerLetter"/>
-      <w:lvlText w:val="%2."/>
-      <w:lvlJc w:val="left"/>
-      <w:pPr>
-        <w:ind w:left="1440" w:hanging="360"/>
-      </w:pPr>
-      <w:rPr>
-        <w:u w:val="none"/>
-      </w:rPr>
-    </w:lvl>
-    <w:lvl w:ilvl="2">
-      <w:start w:val="1"/>
-      <w:numFmt w:val="lowerRoman"/>
-      <w:lvlText w:val="%3."/>
-      <w:lvlJc w:val="right"/>
-      <w:pPr>
-        <w:ind w:left="2160" w:hanging="360"/>
-      </w:pPr>
-      <w:rPr>
-        <w:u w:val="none"/>
-      </w:rPr>
-    </w:lvl>
-    <w:lvl w:ilvl="3">
-      <w:start w:val="1"/>
-      <w:numFmt w:val="decimal"/>
-      <w:lvlText w:val="%4."/>
-      <w:lvlJc w:val="left"/>
-      <w:pPr>
-        <w:ind w:left="2880" w:hanging="360"/>
-      </w:pPr>
-      <w:rPr>
-        <w:u w:val="none"/>
-      </w:rPr>
-    </w:lvl>
-    <w:lvl w:ilvl="4">
-      <w:start w:val="1"/>
-      <w:numFmt w:val="lowerLetter"/>
-      <w:lvlText w:val="%5."/>
-      <w:lvlJc w:val="left"/>
-      <w:pPr>
-        <w:ind w:left="3600" w:hanging="360"/>
-      </w:pPr>
-      <w:rPr>
-        <w:u w:val="none"/>
-      </w:rPr>
-    </w:lvl>
-    <w:lvl w:ilvl="5">
-      <w:start w:val="1"/>
-      <w:numFmt w:val="lowerRoman"/>
-      <w:lvlText w:val="%6."/>
-      <w:lvlJc w:val="right"/>
-      <w:pPr>
-        <w:ind w:left="4320" w:hanging="360"/>
-      </w:pPr>
-      <w:rPr>
-        <w:u w:val="none"/>
-      </w:rPr>
-    </w:lvl>
-    <w:lvl w:ilvl="6">
-      <w:start w:val="1"/>
-      <w:numFmt w:val="decimal"/>
-      <w:lvlText w:val="%7."/>
-      <w:lvlJc w:val="left"/>
-      <w:pPr>
-        <w:ind w:left="5040" w:hanging="360"/>
-      </w:pPr>
-      <w:rPr>
-        <w:u w:val="none"/>
-      </w:rPr>
-    </w:lvl>
-    <w:lvl w:ilvl="7">
-      <w:start w:val="1"/>
-      <w:numFmt w:val="lowerLetter"/>
-      <w:lvlText w:val="%8."/>
-      <w:lvlJc w:val="left"/>
-      <w:pPr>
-        <w:ind w:left="5760" w:hanging="360"/>
-      </w:pPr>
-      <w:rPr>
-        <w:u w:val="none"/>
-      </w:rPr>
-    </w:lvl>
-    <w:lvl w:ilvl="8">
-      <w:start w:val="1"/>
-      <w:numFmt w:val="lowerRoman"/>
-      <w:lvlText w:val="%9."/>
-      <w:lvlJc w:val="right"/>
-      <w:pPr>
-        <w:ind w:left="6480" w:hanging="360"/>
-      </w:pPr>
-      <w:rPr>
-        <w:u w:val="none"/>
-      </w:rPr>
-    </w:lvl>
-  </w:abstractNum>
-  <w:abstractNum w:abstractNumId="5" w15:restartNumberingAfterBreak="0">
-    <w:nsid w:val="5E890739"/>
-    <w:multiLevelType w:val="hybridMultilevel"/>
-    <w:tmpl w:val="7CF41D30"/>
-    <w:lvl w:ilvl="0" w:tplc="0809000F">
-      <w:start w:val="1"/>
-      <w:numFmt w:val="decimal"/>
-      <w:lvlText w:val="%1."/>
-      <w:lvlJc w:val="left"/>
-      <w:pPr>
-        <w:ind w:left="2160" w:hanging="360"/>
-      </w:pPr>
-    </w:lvl>
-    <w:lvl w:ilvl="1" w:tplc="08090019" w:tentative="1">
-      <w:start w:val="1"/>
-      <w:numFmt w:val="lowerLetter"/>
-      <w:lvlText w:val="%2."/>
-      <w:lvlJc w:val="left"/>
-      <w:pPr>
-        <w:ind w:left="2880" w:hanging="360"/>
-      </w:pPr>
-    </w:lvl>
-    <w:lvl w:ilvl="2" w:tplc="0809001B" w:tentative="1">
-      <w:start w:val="1"/>
-      <w:numFmt w:val="lowerRoman"/>
-      <w:lvlText w:val="%3."/>
-      <w:lvlJc w:val="right"/>
-      <w:pPr>
-        <w:ind w:left="3600" w:hanging="180"/>
-      </w:pPr>
-    </w:lvl>
-    <w:lvl w:ilvl="3" w:tplc="0809000F" w:tentative="1">
-      <w:start w:val="1"/>
-      <w:numFmt w:val="decimal"/>
-      <w:lvlText w:val="%4."/>
-      <w:lvlJc w:val="left"/>
-      <w:pPr>
-        <w:ind w:left="4320" w:hanging="360"/>
-      </w:pPr>
-    </w:lvl>
-    <w:lvl w:ilvl="4" w:tplc="08090019" w:tentative="1">
-      <w:start w:val="1"/>
-      <w:numFmt w:val="lowerLetter"/>
-      <w:lvlText w:val="%5."/>
-      <w:lvlJc w:val="left"/>
-      <w:pPr>
-        <w:ind w:left="5040" w:hanging="360"/>
-      </w:pPr>
-    </w:lvl>
-    <w:lvl w:ilvl="5" w:tplc="0809001B" w:tentative="1">
-      <w:start w:val="1"/>
-      <w:numFmt w:val="lowerRoman"/>
-      <w:lvlText w:val="%6."/>
-      <w:lvlJc w:val="right"/>
-      <w:pPr>
-        <w:ind w:left="5760" w:hanging="180"/>
-      </w:pPr>
-    </w:lvl>
-    <w:lvl w:ilvl="6" w:tplc="0809000F" w:tentative="1">
-      <w:start w:val="1"/>
-      <w:numFmt w:val="decimal"/>
-      <w:lvlText w:val="%7."/>
-      <w:lvlJc w:val="left"/>
-      <w:pPr>
-        <w:ind w:left="6480" w:hanging="360"/>
-      </w:pPr>
-    </w:lvl>
-    <w:lvl w:ilvl="7" w:tplc="08090019" w:tentative="1">
-      <w:start w:val="1"/>
-      <w:numFmt w:val="lowerLetter"/>
-      <w:lvlText w:val="%8."/>
-      <w:lvlJc w:val="left"/>
-      <w:pPr>
-        <w:ind w:left="7200" w:hanging="360"/>
-      </w:pPr>
-    </w:lvl>
-    <w:lvl w:ilvl="8" w:tplc="0809001B" w:tentative="1">
-      <w:start w:val="1"/>
-      <w:numFmt w:val="lowerRoman"/>
-      <w:lvlText w:val="%9."/>
-      <w:lvlJc w:val="right"/>
-      <w:pPr>
-        <w:ind w:left="7920" w:hanging="180"/>
-      </w:pPr>
-    </w:lvl>
-  </w:abstractNum>
-  <w:abstractNum w:abstractNumId="6" w15:restartNumberingAfterBreak="0">
-    <w:nsid w:val="69C445A8"/>
-    <w:multiLevelType w:val="multilevel"/>
-    <w:tmpl w:val="214A8B6C"/>
-    <w:lvl w:ilvl="0">
-      <w:start w:val="1"/>
-      <w:numFmt w:val="decimal"/>
-      <w:lvlText w:val="%1."/>
-      <w:lvlJc w:val="left"/>
-      <w:pPr>
-        <w:ind w:left="720" w:hanging="360"/>
-      </w:pPr>
-      <w:rPr>
-        <w:u w:val="none"/>
-      </w:rPr>
-    </w:lvl>
-    <w:lvl w:ilvl="1">
-      <w:start w:val="1"/>
-      <w:numFmt w:val="lowerLetter"/>
-      <w:lvlText w:val="%2."/>
-      <w:lvlJc w:val="left"/>
-      <w:pPr>
-        <w:ind w:left="1440" w:hanging="360"/>
-      </w:pPr>
-      <w:rPr>
-        <w:u w:val="none"/>
-      </w:rPr>
-    </w:lvl>
-    <w:lvl w:ilvl="2">
-      <w:start w:val="1"/>
-      <w:numFmt w:val="lowerRoman"/>
-      <w:lvlText w:val="%3."/>
-      <w:lvlJc w:val="right"/>
-      <w:pPr>
-        <w:ind w:left="2160" w:hanging="360"/>
-      </w:pPr>
-      <w:rPr>
-        <w:u w:val="none"/>
-      </w:rPr>
-    </w:lvl>
-    <w:lvl w:ilvl="3">
-      <w:start w:val="1"/>
-      <w:numFmt w:val="decimal"/>
-      <w:lvlText w:val="%4."/>
-      <w:lvlJc w:val="left"/>
-      <w:pPr>
-        <w:ind w:left="2880" w:hanging="360"/>
-      </w:pPr>
-      <w:rPr>
-        <w:u w:val="none"/>
-      </w:rPr>
-    </w:lvl>
-    <w:lvl w:ilvl="4">
-      <w:start w:val="1"/>
-      <w:numFmt w:val="lowerLetter"/>
-      <w:lvlText w:val="%5."/>
-      <w:lvlJc w:val="left"/>
-      <w:pPr>
-        <w:ind w:left="3600" w:hanging="360"/>
-      </w:pPr>
-      <w:rPr>
-        <w:u w:val="none"/>
-      </w:rPr>
-    </w:lvl>
-    <w:lvl w:ilvl="5">
-      <w:start w:val="1"/>
-      <w:numFmt w:val="lowerRoman"/>
-      <w:lvlText w:val="%6."/>
-      <w:lvlJc w:val="right"/>
-      <w:pPr>
-        <w:ind w:left="4320" w:hanging="360"/>
-      </w:pPr>
-      <w:rPr>
-        <w:u w:val="none"/>
-      </w:rPr>
-    </w:lvl>
-    <w:lvl w:ilvl="6">
-      <w:start w:val="1"/>
-      <w:numFmt w:val="decimal"/>
-      <w:lvlText w:val="%7."/>
-      <w:lvlJc w:val="left"/>
-      <w:pPr>
-        <w:ind w:left="5040" w:hanging="360"/>
-      </w:pPr>
-      <w:rPr>
-        <w:u w:val="none"/>
-      </w:rPr>
-    </w:lvl>
-    <w:lvl w:ilvl="7">
-      <w:start w:val="1"/>
-      <w:numFmt w:val="lowerLetter"/>
-      <w:lvlText w:val="%8."/>
-      <w:lvlJc w:val="left"/>
-      <w:pPr>
-        <w:ind w:left="5760" w:hanging="360"/>
-      </w:pPr>
-      <w:rPr>
-        <w:u w:val="none"/>
-      </w:rPr>
-    </w:lvl>
-    <w:lvl w:ilvl="8">
-      <w:start w:val="1"/>
-      <w:numFmt w:val="lowerRoman"/>
-      <w:lvlText w:val="%9."/>
-      <w:lvlJc w:val="right"/>
-      <w:pPr>
-        <w:ind w:left="6480" w:hanging="360"/>
-      </w:pPr>
-      <w:rPr>
-        <w:u w:val="none"/>
-      </w:rPr>
-    </w:lvl>
-  </w:abstractNum>
-  <w:abstractNum w:abstractNumId="7" w15:restartNumberingAfterBreak="0">
-    <w:nsid w:val="6AAA48BE"/>
-    <w:multiLevelType w:val="multilevel"/>
-    <w:tmpl w:val="A3F0D5CA"/>
-    <w:lvl w:ilvl="0">
-      <w:start w:val="1"/>
-      <w:numFmt w:val="decimal"/>
-      <w:lvlText w:val="%1."/>
-      <w:lvlJc w:val="left"/>
-      <w:pPr>
-        <w:tabs>
-          <w:tab w:val="num" w:pos="720"/>
-        </w:tabs>
-        <w:ind w:left="720" w:hanging="360"/>
-      </w:pPr>
-    </w:lvl>
-    <w:lvl w:ilvl="1" w:tentative="1">
-      <w:start w:val="1"/>
-      <w:numFmt w:val="decimal"/>
-      <w:lvlText w:val="%2."/>
-      <w:lvlJc w:val="left"/>
-      <w:pPr>
-        <w:tabs>
-          <w:tab w:val="num" w:pos="1440"/>
-        </w:tabs>
-        <w:ind w:left="1440" w:hanging="360"/>
-      </w:pPr>
-    </w:lvl>
-    <w:lvl w:ilvl="2" w:tentative="1">
-      <w:start w:val="1"/>
-      <w:numFmt w:val="decimal"/>
-      <w:lvlText w:val="%3."/>
-      <w:lvlJc w:val="left"/>
-      <w:pPr>
-        <w:tabs>
-          <w:tab w:val="num" w:pos="2160"/>
-        </w:tabs>
-        <w:ind w:left="2160" w:hanging="360"/>
-      </w:pPr>
-    </w:lvl>
-    <w:lvl w:ilvl="3" w:tentative="1">
-      <w:start w:val="1"/>
-      <w:numFmt w:val="decimal"/>
-      <w:lvlText w:val="%4."/>
-      <w:lvlJc w:val="left"/>
-      <w:pPr>
-        <w:tabs>
-          <w:tab w:val="num" w:pos="2880"/>
-        </w:tabs>
-        <w:ind w:left="2880" w:hanging="360"/>
-      </w:pPr>
-    </w:lvl>
-    <w:lvl w:ilvl="4" w:tentative="1">
-      <w:start w:val="1"/>
-      <w:numFmt w:val="decimal"/>
-      <w:lvlText w:val="%5."/>
-      <w:lvlJc w:val="left"/>
-      <w:pPr>
-        <w:tabs>
-          <w:tab w:val="num" w:pos="3600"/>
-        </w:tabs>
-        <w:ind w:left="3600" w:hanging="360"/>
-      </w:pPr>
-    </w:lvl>
-    <w:lvl w:ilvl="5" w:tentative="1">
-      <w:start w:val="1"/>
-      <w:numFmt w:val="decimal"/>
-      <w:lvlText w:val="%6."/>
-      <w:lvlJc w:val="left"/>
-      <w:pPr>
-        <w:tabs>
-          <w:tab w:val="num" w:pos="4320"/>
-        </w:tabs>
-        <w:ind w:left="4320" w:hanging="360"/>
-      </w:pPr>
-    </w:lvl>
-    <w:lvl w:ilvl="6" w:tentative="1">
-      <w:start w:val="1"/>
-      <w:numFmt w:val="decimal"/>
-      <w:lvlText w:val="%7."/>
-      <w:lvlJc w:val="left"/>
-      <w:pPr>
-        <w:tabs>
-          <w:tab w:val="num" w:pos="5040"/>
-        </w:tabs>
-        <w:ind w:left="5040" w:hanging="360"/>
-      </w:pPr>
-    </w:lvl>
-    <w:lvl w:ilvl="7" w:tentative="1">
-      <w:start w:val="1"/>
-      <w:numFmt w:val="decimal"/>
-      <w:lvlText w:val="%8."/>
-      <w:lvlJc w:val="left"/>
-      <w:pPr>
-        <w:tabs>
-          <w:tab w:val="num" w:pos="5760"/>
-        </w:tabs>
-        <w:ind w:left="5760" w:hanging="360"/>
-      </w:pPr>
-    </w:lvl>
-    <w:lvl w:ilvl="8" w:tentative="1">
-      <w:start w:val="1"/>
-      <w:numFmt w:val="decimal"/>
-      <w:lvlText w:val="%9."/>
-      <w:lvlJc w:val="left"/>
-      <w:pPr>
-        <w:tabs>
-          <w:tab w:val="num" w:pos="6480"/>
-        </w:tabs>
-        <w:ind w:left="6480" w:hanging="360"/>
-      </w:pPr>
-    </w:lvl>
-  </w:abstractNum>
-  <w:abstractNum w:abstractNumId="8" w15:restartNumberingAfterBreak="0">
+  <w:abstractNum w:abstractNumId="9" w15:restartNumberingAfterBreak="0">
     <w:nsid w:val="77BD5DBC"/>
     <w:multiLevelType w:val="multilevel"/>
     <w:tmpl w:val="65C22B60"/>
@@ -4145,31 +5314,34 @@
     </w:lvl>
   </w:abstractNum>
   <w:num w:numId="1" w16cid:durableId="904024156">
+    <w:abstractNumId w:val="5"/>
+  </w:num>
+  <w:num w:numId="2" w16cid:durableId="797988066">
+    <w:abstractNumId w:val="7"/>
+  </w:num>
+  <w:num w:numId="3" w16cid:durableId="64304109">
+    <w:abstractNumId w:val="9"/>
+  </w:num>
+  <w:num w:numId="4" w16cid:durableId="2072195265">
+    <w:abstractNumId w:val="3"/>
+  </w:num>
+  <w:num w:numId="5" w16cid:durableId="1647976428">
+    <w:abstractNumId w:val="6"/>
+  </w:num>
+  <w:num w:numId="6" w16cid:durableId="719089373">
+    <w:abstractNumId w:val="1"/>
+  </w:num>
+  <w:num w:numId="7" w16cid:durableId="134223912">
+    <w:abstractNumId w:val="2"/>
+  </w:num>
+  <w:num w:numId="8" w16cid:durableId="2125151516">
+    <w:abstractNumId w:val="8"/>
+  </w:num>
+  <w:num w:numId="9" w16cid:durableId="200736">
     <w:abstractNumId w:val="4"/>
   </w:num>
-  <w:num w:numId="2" w16cid:durableId="797988066">
-    <w:abstractNumId w:val="6"/>
-  </w:num>
-  <w:num w:numId="3" w16cid:durableId="64304109">
-    <w:abstractNumId w:val="8"/>
-  </w:num>
-  <w:num w:numId="4" w16cid:durableId="2072195265">
-    <w:abstractNumId w:val="2"/>
-  </w:num>
-  <w:num w:numId="5" w16cid:durableId="1647976428">
-    <w:abstractNumId w:val="5"/>
-  </w:num>
-  <w:num w:numId="6" w16cid:durableId="719089373">
+  <w:num w:numId="10" w16cid:durableId="2067758097">
     <w:abstractNumId w:val="0"/>
-  </w:num>
-  <w:num w:numId="7" w16cid:durableId="134223912">
-    <w:abstractNumId w:val="1"/>
-  </w:num>
-  <w:num w:numId="8" w16cid:durableId="2125151516">
-    <w:abstractNumId w:val="7"/>
-  </w:num>
-  <w:num w:numId="9" w16cid:durableId="200736">
-    <w:abstractNumId w:val="3"/>
   </w:num>
 </w:numbering>
 </file>
@@ -4693,7 +5865,6 @@
   <w:style w:type="character" w:default="1" w:styleId="DefaultParagraphFont">
     <w:name w:val="Default Paragraph Font"/>
     <w:uiPriority w:val="1"/>
-    <w:semiHidden/>
     <w:unhideWhenUsed/>
   </w:style>
   <w:style w:type="table" w:default="1" w:styleId="TableNormal">

</xml_diff>

<commit_message>
Plan Update / Arduino codes
</commit_message>
<xml_diff>
--- a/Project Plan.docx
+++ b/Project Plan.docx
@@ -2538,7 +2538,226 @@
         <w:rPr>
           <w:lang w:val="en-GB"/>
         </w:rPr>
-        <w:t xml:space="preserve">: The app can provide an ability to send back the plane and request repair. </w:t>
+        <w:t xml:space="preserve">: The app can provide </w:t>
+      </w:r>
+      <w:r>
+        <w:rPr>
+          <w:lang w:val="en-GB"/>
+        </w:rPr>
+        <w:t>the</w:t>
+      </w:r>
+      <w:r>
+        <w:rPr>
+          <w:lang w:val="en-GB"/>
+        </w:rPr>
+        <w:t xml:space="preserve"> ability to send back the plane and request repair.</w:t>
+      </w:r>
+    </w:p>
+    <w:p>
+      <w:pPr>
+        <w:pStyle w:val="ListParagraph"/>
+        <w:numPr>
+          <w:ilvl w:val="0"/>
+          <w:numId w:val="7"/>
+        </w:numPr>
+        <w:rPr>
+          <w:lang w:val="en-GB"/>
+        </w:rPr>
+      </w:pPr>
+      <w:r>
+        <w:rPr>
+          <w:b/>
+          <w:lang w:val="en-GB"/>
+        </w:rPr>
+        <w:t>Height measuring</w:t>
+      </w:r>
+      <w:r>
+        <w:rPr>
+          <w:lang w:val="en-GB"/>
+        </w:rPr>
+        <w:t>:</w:t>
+      </w:r>
+      <w:r>
+        <w:rPr>
+          <w:lang w:val="en-GB"/>
+        </w:rPr>
+        <w:t xml:space="preserve"> </w:t>
+      </w:r>
+      <w:r>
+        <w:rPr>
+          <w:lang w:val="en-GB"/>
+        </w:rPr>
+        <w:t>Accurately</w:t>
+      </w:r>
+      <w:r>
+        <w:rPr>
+          <w:lang w:val="en-GB"/>
+        </w:rPr>
+        <w:t xml:space="preserve"> measures the height.</w:t>
+      </w:r>
+    </w:p>
+    <w:p>
+      <w:pPr>
+        <w:pStyle w:val="ListParagraph"/>
+        <w:numPr>
+          <w:ilvl w:val="0"/>
+          <w:numId w:val="7"/>
+        </w:numPr>
+        <w:rPr>
+          <w:lang w:val="en-GB"/>
+        </w:rPr>
+      </w:pPr>
+      <w:r>
+        <w:rPr>
+          <w:b/>
+          <w:lang w:val="en-GB"/>
+        </w:rPr>
+        <w:t>Heading</w:t>
+      </w:r>
+      <w:r>
+        <w:rPr>
+          <w:b/>
+          <w:lang w:val="en-GB"/>
+        </w:rPr>
+        <w:t xml:space="preserve">: </w:t>
+      </w:r>
+      <w:r>
+        <w:rPr>
+          <w:bCs/>
+          <w:lang w:val="en-GB"/>
+        </w:rPr>
+        <w:t xml:space="preserve">The plane must precisely </w:t>
+      </w:r>
+      <w:r>
+        <w:rPr>
+          <w:bCs/>
+          <w:lang w:val="en-GB"/>
+        </w:rPr>
+        <w:t>collect heading data.</w:t>
+      </w:r>
+    </w:p>
+    <w:p>
+      <w:pPr>
+        <w:pStyle w:val="ListParagraph"/>
+        <w:numPr>
+          <w:ilvl w:val="0"/>
+          <w:numId w:val="7"/>
+        </w:numPr>
+        <w:rPr>
+          <w:lang w:val="en-GB"/>
+        </w:rPr>
+      </w:pPr>
+      <w:r>
+        <w:rPr>
+          <w:b/>
+          <w:lang w:val="en-GB"/>
+        </w:rPr>
+        <w:t xml:space="preserve">Cooling: </w:t>
+      </w:r>
+      <w:r>
+        <w:rPr>
+          <w:bCs/>
+          <w:lang w:val="en-GB"/>
+        </w:rPr>
+        <w:t xml:space="preserve">The plane must stay under normal </w:t>
+      </w:r>
+      <w:proofErr w:type="gramStart"/>
+      <w:r>
+        <w:rPr>
+          <w:bCs/>
+          <w:lang w:val="en-GB"/>
+        </w:rPr>
+        <w:t>temperature,</w:t>
+      </w:r>
+      <w:proofErr w:type="gramEnd"/>
+      <w:r>
+        <w:rPr>
+          <w:bCs/>
+          <w:lang w:val="en-GB"/>
+        </w:rPr>
+        <w:t xml:space="preserve"> </w:t>
+      </w:r>
+      <w:r>
+        <w:rPr>
+          <w:bCs/>
+          <w:lang w:val="en-GB"/>
+        </w:rPr>
+        <w:t xml:space="preserve">the </w:t>
+      </w:r>
+      <w:r>
+        <w:rPr>
+          <w:bCs/>
+          <w:lang w:val="en-GB"/>
+        </w:rPr>
+        <w:t>plane has a pitot tube to prevent exceeding the temperature of 35 degrees Celsius.</w:t>
+      </w:r>
+    </w:p>
+    <w:p>
+      <w:pPr>
+        <w:pStyle w:val="ListParagraph"/>
+        <w:numPr>
+          <w:ilvl w:val="0"/>
+          <w:numId w:val="7"/>
+        </w:numPr>
+        <w:rPr>
+          <w:lang w:val="en-GB"/>
+        </w:rPr>
+      </w:pPr>
+      <w:r>
+        <w:rPr>
+          <w:b/>
+          <w:lang w:val="en-GB"/>
+        </w:rPr>
+        <w:t>P</w:t>
+      </w:r>
+      <w:r>
+        <w:rPr>
+          <w:b/>
+          <w:lang w:val="en-GB"/>
+        </w:rPr>
+        <w:t>it</w:t>
+      </w:r>
+      <w:r>
+        <w:rPr>
+          <w:b/>
+          <w:lang w:val="en-GB"/>
+        </w:rPr>
+        <w:t xml:space="preserve">ch control: </w:t>
+      </w:r>
+      <w:r>
+        <w:rPr>
+          <w:bCs/>
+          <w:lang w:val="en-GB"/>
+        </w:rPr>
+        <w:t xml:space="preserve">The plane can measure </w:t>
+      </w:r>
+      <w:r>
+        <w:rPr>
+          <w:bCs/>
+          <w:lang w:val="en-GB"/>
+        </w:rPr>
+        <w:t xml:space="preserve">the </w:t>
+      </w:r>
+      <w:r>
+        <w:rPr>
+          <w:bCs/>
+          <w:lang w:val="en-GB"/>
+        </w:rPr>
+        <w:t xml:space="preserve">angle of attack by using </w:t>
+      </w:r>
+      <w:r>
+        <w:rPr>
+          <w:bCs/>
+          <w:lang w:val="en-GB"/>
+        </w:rPr>
+        <w:t xml:space="preserve">an </w:t>
+      </w:r>
+      <w:r>
+        <w:rPr>
+          <w:bCs/>
+          <w:lang w:val="en-GB"/>
+        </w:rPr>
+        <w:t>accelerometer.</w:t>
       </w:r>
     </w:p>
     <w:p>
@@ -2735,6 +2954,7 @@
           <w:b/>
           <w:lang w:val="en-GB"/>
         </w:rPr>
+        <w:lastRenderedPageBreak/>
         <w:t>Ease of Use</w:t>
       </w:r>
       <w:r>
@@ -2787,7 +3007,6 @@
           <w:b/>
           <w:lang w:val="en-GB"/>
         </w:rPr>
-        <w:lastRenderedPageBreak/>
         <w:t>Data Transmission Security</w:t>
       </w:r>
       <w:r>
@@ -2884,7 +3103,19 @@
         <w:rPr>
           <w:lang w:val="en-GB"/>
         </w:rPr>
-        <w:t>: The system must maintain a stable connection with the remote controller up to 500 meters in unobstructed conditions.</w:t>
+        <w:t xml:space="preserve">: The system must maintain a stable connection with the remote controller up to </w:t>
+      </w:r>
+      <w:r>
+        <w:rPr>
+          <w:lang w:val="en-GB"/>
+        </w:rPr>
+        <w:t>1km</w:t>
+      </w:r>
+      <w:r>
+        <w:rPr>
+          <w:lang w:val="en-GB"/>
+        </w:rPr>
+        <w:t xml:space="preserve"> in unobstructed conditions.</w:t>
       </w:r>
     </w:p>
     <w:p>
@@ -2947,6 +3178,60 @@
     </w:p>
     <w:p>
       <w:pPr>
+        <w:pStyle w:val="ListParagraph"/>
+        <w:numPr>
+          <w:ilvl w:val="0"/>
+          <w:numId w:val="9"/>
+        </w:numPr>
+        <w:jc w:val="left"/>
+        <w:rPr>
+          <w:lang w:val="en-GB"/>
+        </w:rPr>
+      </w:pPr>
+      <w:r>
+        <w:rPr>
+          <w:b/>
+          <w:bCs/>
+          <w:lang w:val="en-GB"/>
+        </w:rPr>
+        <w:t>Motors:</w:t>
+      </w:r>
+      <w:r>
+        <w:rPr>
+          <w:lang w:val="en-GB"/>
+        </w:rPr>
+        <w:t xml:space="preserve"> Plane motors during decent must maintain at least 10% of their power to support minimal flying speed.</w:t>
+      </w:r>
+    </w:p>
+    <w:p>
+      <w:pPr>
+        <w:pStyle w:val="ListParagraph"/>
+        <w:numPr>
+          <w:ilvl w:val="0"/>
+          <w:numId w:val="9"/>
+        </w:numPr>
+        <w:jc w:val="left"/>
+        <w:rPr>
+          <w:lang w:val="en-GB"/>
+        </w:rPr>
+      </w:pPr>
+      <w:r>
+        <w:rPr>
+          <w:b/>
+          <w:bCs/>
+          <w:lang w:val="en-GB"/>
+        </w:rPr>
+        <w:t>Emergency:</w:t>
+      </w:r>
+      <w:r>
+        <w:rPr>
+          <w:lang w:val="en-GB"/>
+        </w:rPr>
+        <w:t xml:space="preserve"> Esp must notify a user if battery power reaches 10%.</w:t>
+      </w:r>
+    </w:p>
+    <w:p>
+      <w:pPr>
         <w:ind w:left="720"/>
         <w:rPr>
           <w:lang w:val="en-GB"/>
@@ -3011,14 +3296,18 @@
           <w:lang w:val="en-GB"/>
         </w:rPr>
       </w:pPr>
-      <w:proofErr w:type="spellStart"/>
-      <w:r>
-        <w:rPr>
-          <w:lang w:val="en-GB"/>
-        </w:rPr>
-        <w:t>Arduinp</w:t>
-      </w:r>
-      <w:proofErr w:type="spellEnd"/>
+      <w:r>
+        <w:rPr>
+          <w:lang w:val="en-GB"/>
+        </w:rPr>
+        <w:t>Arduin</w:t>
+      </w:r>
+      <w:r>
+        <w:rPr>
+          <w:lang w:val="en-GB"/>
+        </w:rPr>
+        <w:t>o</w:t>
+      </w:r>
       <w:r>
         <w:rPr>
           <w:lang w:val="en-GB"/>
@@ -3320,20 +3609,20 @@
           <w:lang w:val="en-GB"/>
         </w:rPr>
       </w:pPr>
+      <w:r>
+        <w:rPr>
+          <w:lang w:val="en-GB"/>
+        </w:rPr>
+        <w:t xml:space="preserve">QMC5883LCompass by </w:t>
+      </w:r>
       <w:proofErr w:type="spellStart"/>
       <w:r>
         <w:rPr>
           <w:lang w:val="en-GB"/>
         </w:rPr>
-        <w:t>TinyGPSPlus</w:t>
+        <w:t>MPrograms</w:t>
       </w:r>
       <w:proofErr w:type="spellEnd"/>
-      <w:r>
-        <w:rPr>
-          <w:lang w:val="en-GB"/>
-        </w:rPr>
-        <w:t xml:space="preserve"> by Mikal Hart</w:t>
-      </w:r>
     </w:p>
     <w:p>
       <w:pPr>
@@ -3346,6 +3635,32 @@
           <w:lang w:val="en-GB"/>
         </w:rPr>
       </w:pPr>
+      <w:proofErr w:type="spellStart"/>
+      <w:r>
+        <w:rPr>
+          <w:lang w:val="en-GB"/>
+        </w:rPr>
+        <w:t>TinyGPSPlus</w:t>
+      </w:r>
+      <w:proofErr w:type="spellEnd"/>
+      <w:r>
+        <w:rPr>
+          <w:lang w:val="en-GB"/>
+        </w:rPr>
+        <w:t xml:space="preserve"> by Mikal Hart</w:t>
+      </w:r>
+    </w:p>
+    <w:p>
+      <w:pPr>
+        <w:pStyle w:val="ListParagraph"/>
+        <w:numPr>
+          <w:ilvl w:val="3"/>
+          <w:numId w:val="1"/>
+        </w:numPr>
+        <w:rPr>
+          <w:lang w:val="en-GB"/>
+        </w:rPr>
+      </w:pPr>
       <w:r>
         <w:rPr>
           <w:lang w:val="en-GB"/>
@@ -3521,6 +3836,7 @@
         <w:rPr>
           <w:lang w:val="en-GB"/>
         </w:rPr>
+        <w:lastRenderedPageBreak/>
         <w:t>Os</w:t>
       </w:r>
       <w:proofErr w:type="spellEnd"/>
@@ -4246,6 +4562,7 @@
         <w:rPr>
           <w:lang w:val="en-GB"/>
         </w:rPr>
+        <w:lastRenderedPageBreak/>
         <w:t xml:space="preserve">3JWings’s YouTube video </w:t>
       </w:r>
       <w:r>

</xml_diff>